<commit_message>
Préparation oral FS ATA
</commit_message>
<xml_diff>
--- a/CR - Cost Report/Preparation oral/Cost_discussion_with_judges.docx
+++ b/CR - Cost Report/Preparation oral/Cost_discussion_with_judges.docx
@@ -107,7 +107,7 @@
               </wp:anchor>
             </w:drawing>
           </mc:Choice>
-          <mc:Fallback xmlns:cx1="http://schemas.microsoft.com/office/drawing/2015/9/8/chartex" xmlns:cx2="http://schemas.microsoft.com/office/drawing/2015/10/21/chartex" xmlns:cx3="http://schemas.microsoft.com/office/drawing/2016/5/9/chartex" xmlns:cx4="http://schemas.microsoft.com/office/drawing/2016/5/10/chartex" xmlns:cx5="http://schemas.microsoft.com/office/drawing/2016/5/11/chartex" xmlns:cx6="http://schemas.microsoft.com/office/drawing/2016/5/12/chartex" xmlns:cx7="http://schemas.microsoft.com/office/drawing/2016/5/13/chartex" xmlns:cx8="http://schemas.microsoft.com/office/drawing/2016/5/14/chartex" xmlns:aink="http://schemas.microsoft.com/office/drawing/2016/ink" xmlns:am3d="http://schemas.microsoft.com/office/drawing/2017/model3d" xmlns:w16cid="http://schemas.microsoft.com/office/word/2016/wordml/cid">
+          <mc:Fallback xmlns:w16cid="http://schemas.microsoft.com/office/word/2016/wordml/cid" xmlns:am3d="http://schemas.microsoft.com/office/drawing/2017/model3d" xmlns:aink="http://schemas.microsoft.com/office/drawing/2016/ink" xmlns:cx8="http://schemas.microsoft.com/office/drawing/2016/5/14/chartex" xmlns:cx7="http://schemas.microsoft.com/office/drawing/2016/5/13/chartex" xmlns:cx6="http://schemas.microsoft.com/office/drawing/2016/5/12/chartex" xmlns:cx5="http://schemas.microsoft.com/office/drawing/2016/5/11/chartex" xmlns:cx4="http://schemas.microsoft.com/office/drawing/2016/5/10/chartex" xmlns:cx3="http://schemas.microsoft.com/office/drawing/2016/5/9/chartex" xmlns:cx2="http://schemas.microsoft.com/office/drawing/2015/10/21/chartex" xmlns:cx1="http://schemas.microsoft.com/office/drawing/2015/9/8/chartex">
             <w:pict>
               <v:line w14:anchorId="65B59654" id="Connecteur droit 13" o:spid="_x0000_s1026" style="position:absolute;z-index:251659264;visibility:visible;mso-wrap-style:square;mso-wrap-distance-left:9pt;mso-wrap-distance-top:0;mso-wrap-distance-right:9pt;mso-wrap-distance-bottom:0;mso-position-horizontal:center;mso-position-horizontal-relative:margin;mso-position-vertical:absolute;mso-position-vertical-relative:text" from="0,11.35pt" to="260.5pt,11.35pt" o:gfxdata="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" strokecolor="black [3200]">
                 <v:stroke joinstyle="miter"/>
@@ -259,7 +259,6 @@
           <w:lang w:val="en-GB"/>
         </w:rPr>
       </w:pPr>
-      <w:bookmarkStart w:id="0" w:name="_GoBack"/>
       <w:r>
         <w:rPr>
           <w:noProof/>
@@ -401,11 +400,171 @@
         </w:rPr>
         <w:t>size of series</w:t>
       </w:r>
-      <w:bookmarkEnd w:id="0"/>
-      <w:r>
+    </w:p>
+    <w:p>
+      <w:pPr>
+        <w:rPr>
+          <w:lang w:val="en-GB"/>
+        </w:rPr>
+      </w:pPr>
+      <w:r>
+        <w:rPr>
+          <w:lang w:val="en-GB"/>
+        </w:rPr>
+        <w:lastRenderedPageBreak/>
+        <w:t xml:space="preserve">Pour le support </w:t>
+      </w:r>
+      <w:proofErr w:type="gramStart"/>
+      <w:r>
+        <w:rPr>
+          <w:lang w:val="en-GB"/>
+        </w:rPr>
+        <w:t>oral :</w:t>
+      </w:r>
+      <w:proofErr w:type="gramEnd"/>
+    </w:p>
+    <w:p>
+      <w:pPr>
+        <w:pStyle w:val="Paragraphedeliste"/>
+        <w:numPr>
+          <w:ilvl w:val="0"/>
+          <w:numId w:val="30"/>
+        </w:numPr>
+        <w:rPr>
+          <w:lang w:val="en-GB"/>
+        </w:rPr>
+      </w:pPr>
+      <w:proofErr w:type="spellStart"/>
+      <w:r>
+        <w:rPr>
+          <w:lang w:val="en-GB"/>
+        </w:rPr>
+        <w:t>Mettre</w:t>
+      </w:r>
+      <w:proofErr w:type="spellEnd"/>
+      <w:r>
+        <w:rPr>
+          <w:lang w:val="en-GB"/>
+        </w:rPr>
+        <w:t xml:space="preserve"> </w:t>
+      </w:r>
+      <w:proofErr w:type="spellStart"/>
+      <w:r>
+        <w:rPr>
+          <w:lang w:val="en-GB"/>
+        </w:rPr>
+        <w:t>courbes</w:t>
+      </w:r>
+      <w:proofErr w:type="spellEnd"/>
+      <w:r>
+        <w:rPr>
+          <w:lang w:val="en-GB"/>
+        </w:rPr>
+        <w:t xml:space="preserve"> </w:t>
+      </w:r>
+      <w:proofErr w:type="spellStart"/>
+      <w:r>
+        <w:rPr>
+          <w:lang w:val="en-GB"/>
+        </w:rPr>
+        <w:t>précédentes</w:t>
+      </w:r>
+      <w:proofErr w:type="spellEnd"/>
+    </w:p>
+    <w:p>
+      <w:pPr>
+        <w:pStyle w:val="Paragraphedeliste"/>
+        <w:numPr>
+          <w:ilvl w:val="0"/>
+          <w:numId w:val="30"/>
+        </w:numPr>
+      </w:pPr>
+      <w:r>
+        <w:t xml:space="preserve">Exemple de </w:t>
+      </w:r>
+      <w:proofErr w:type="spellStart"/>
+      <w:r>
+        <w:t>pieces</w:t>
+      </w:r>
+      <w:proofErr w:type="spellEnd"/>
+      <w:r>
+        <w:t xml:space="preserve"> réalisés en série ou grosse production</w:t>
+      </w:r>
+    </w:p>
+    <w:p>
+      <w:pPr>
+        <w:pStyle w:val="Paragraphedeliste"/>
+        <w:numPr>
+          <w:ilvl w:val="1"/>
+          <w:numId w:val="30"/>
+        </w:numPr>
+      </w:pPr>
+      <w:r>
+        <w:t>Triangles carbones et acier (mécano soudé)</w:t>
+      </w:r>
+    </w:p>
+    <w:p>
+      <w:pPr>
+        <w:pStyle w:val="Paragraphedeliste"/>
+        <w:numPr>
+          <w:ilvl w:val="1"/>
+          <w:numId w:val="30"/>
+        </w:numPr>
+      </w:pPr>
+      <w:r>
+        <w:t>Pour admission, truc en injection plastique ? (</w:t>
+      </w:r>
+      <w:proofErr w:type="gramStart"/>
+      <w:r>
+        <w:t>admission</w:t>
+      </w:r>
+      <w:proofErr w:type="gramEnd"/>
+      <w:r>
+        <w:t xml:space="preserve"> </w:t>
+      </w:r>
+      <w:proofErr w:type="spellStart"/>
+      <w:r>
+        <w:t>Dynamix</w:t>
+      </w:r>
+      <w:proofErr w:type="spellEnd"/>
+      <w:r>
+        <w:t> ?)</w:t>
+      </w:r>
+    </w:p>
+    <w:p>
+      <w:pPr>
+        <w:pStyle w:val="Paragraphedeliste"/>
+        <w:numPr>
+          <w:ilvl w:val="1"/>
+          <w:numId w:val="30"/>
+        </w:numPr>
+      </w:pPr>
+      <w:r>
+        <w:t xml:space="preserve">Pour échappement, passage d’un 4 en 2 en 1 à un </w:t>
+      </w:r>
+      <w:proofErr w:type="spellStart"/>
+      <w:r>
+        <w:t>rateau</w:t>
+      </w:r>
+      <w:proofErr w:type="spellEnd"/>
+      <w:r>
+        <w:t> ?</w:t>
+      </w:r>
+    </w:p>
+    <w:p>
+      <w:pPr>
+        <w:ind w:left="360"/>
+      </w:pPr>
+    </w:p>
+    <w:p>
+      <w:pPr>
         <w:rPr>
           <w:i/>
-          <w:lang w:val="en-GB"/>
+        </w:rPr>
+      </w:pPr>
+      <w:r>
+        <w:rPr>
+          <w:i/>
         </w:rPr>
         <w:br w:type="page"/>
       </w:r>
@@ -3901,15 +4060,20 @@
       </w:pPr>
     </w:p>
     <w:p>
-      <w:pPr>
-        <w:rPr>
-          <w:lang w:val="en-GB"/>
-        </w:rPr>
-      </w:pPr>
-      <w:r>
-        <w:rPr>
-          <w:lang w:val="en-GB"/>
-        </w:rPr>
+      <w:r>
+        <w:t xml:space="preserve">Rajouter Chemins de </w:t>
+      </w:r>
+      <w:proofErr w:type="spellStart"/>
+      <w:r>
+        <w:t>decisions</w:t>
+      </w:r>
+      <w:proofErr w:type="spellEnd"/>
+      <w:r>
+        <w:t xml:space="preserve"> pour certains composants du véhicule ?</w:t>
+      </w:r>
+    </w:p>
+    <w:p>
+      <w:r>
         <w:br w:type="page"/>
       </w:r>
     </w:p>
@@ -3947,25 +4111,23 @@
         <w:jc w:val="both"/>
       </w:pPr>
       <w:r>
-        <w:t xml:space="preserve">Ok </w:t>
-      </w:r>
-      <w:proofErr w:type="spellStart"/>
-      <w:r>
-        <w:t>ok</w:t>
-      </w:r>
-      <w:proofErr w:type="spellEnd"/>
+        <w:t>Emulsion huile de coupe</w:t>
+      </w:r>
     </w:p>
     <w:p>
       <w:pPr>
         <w:jc w:val="both"/>
       </w:pPr>
+      <w:r>
+        <w:t>Recyclage copeaux + parts</w:t>
+      </w:r>
     </w:p>
     <w:p>
       <w:pPr>
         <w:jc w:val="both"/>
       </w:pPr>
       <w:r>
-        <w:t>Emulsion huile de coupe</w:t>
+        <w:t>Recyclage huiles</w:t>
       </w:r>
     </w:p>
     <w:p>
@@ -3973,7 +4135,7 @@
         <w:jc w:val="both"/>
       </w:pPr>
       <w:r>
-        <w:t>Recyclage copeaux + parts</w:t>
+        <w:t>Réutilisation composant acheté dans le commerce ou années précédentes</w:t>
       </w:r>
     </w:p>
     <w:p>
@@ -3981,7 +4143,7 @@
         <w:jc w:val="both"/>
       </w:pPr>
       <w:r>
-        <w:t>Recyclage huiles</w:t>
+        <w:t>Réflexion autour E95</w:t>
       </w:r>
     </w:p>
     <w:p>
@@ -3989,7 +4151,7 @@
         <w:jc w:val="both"/>
       </w:pPr>
       <w:r>
-        <w:t>Réutilisation composant acheté dans le commerce ou années précédentes</w:t>
+        <w:t>Réutilisation de motos accidentées</w:t>
       </w:r>
     </w:p>
     <w:p>
@@ -3997,40 +4159,256 @@
         <w:jc w:val="both"/>
       </w:pPr>
       <w:r>
-        <w:t>Réflexion autour E95</w:t>
+        <w:t xml:space="preserve">Prise en compte environnement dans </w:t>
+      </w:r>
+      <w:proofErr w:type="spellStart"/>
+      <w:r>
+        <w:t>perfo</w:t>
+      </w:r>
+      <w:proofErr w:type="spellEnd"/>
+      <w:r>
+        <w:t xml:space="preserve"> (mais poids faible car véhicule compétition)</w:t>
       </w:r>
     </w:p>
     <w:p>
       <w:pPr>
         <w:jc w:val="both"/>
       </w:pPr>
-      <w:r>
-        <w:t>Réutilisation de motos accidentées</w:t>
-      </w:r>
     </w:p>
     <w:p>
       <w:pPr>
         <w:jc w:val="both"/>
       </w:pPr>
       <w:r>
-        <w:t xml:space="preserve">Prise en compte environnement dans </w:t>
-      </w:r>
-      <w:proofErr w:type="spellStart"/>
-      <w:r>
-        <w:t>perfo</w:t>
-      </w:r>
-      <w:proofErr w:type="spellEnd"/>
-      <w:r>
-        <w:t xml:space="preserve"> (mais poids faible car véhicule compétition)</w:t>
+        <w:t>Supports :</w:t>
       </w:r>
     </w:p>
     <w:p>
       <w:pPr>
+        <w:pStyle w:val="Paragraphedeliste"/>
+        <w:numPr>
+          <w:ilvl w:val="0"/>
+          <w:numId w:val="28"/>
+        </w:numPr>
         <w:jc w:val="both"/>
-      </w:pPr>
+        <w:rPr>
+          <w:lang w:val="en-GB"/>
+        </w:rPr>
+      </w:pPr>
+      <w:r>
+        <w:rPr>
+          <w:lang w:val="en-GB"/>
+        </w:rPr>
+        <w:t>Recycling of CFRP and other materials</w:t>
+      </w:r>
+      <w:r>
+        <w:rPr>
+          <w:lang w:val="en-GB"/>
+        </w:rPr>
+        <w:t>, oils, …</w:t>
+      </w:r>
     </w:p>
     <w:p>
-      <w:r>
+      <w:pPr>
+        <w:pStyle w:val="Paragraphedeliste"/>
+        <w:numPr>
+          <w:ilvl w:val="0"/>
+          <w:numId w:val="28"/>
+        </w:numPr>
+        <w:jc w:val="both"/>
+        <w:rPr>
+          <w:lang w:val="en-GB"/>
+        </w:rPr>
+      </w:pPr>
+      <w:r>
+        <w:rPr>
+          <w:lang w:val="en-GB"/>
+        </w:rPr>
+        <w:t>Second life for standard part</w:t>
+      </w:r>
+    </w:p>
+    <w:p>
+      <w:pPr>
+        <w:pStyle w:val="Paragraphedeliste"/>
+        <w:numPr>
+          <w:ilvl w:val="0"/>
+          <w:numId w:val="28"/>
+        </w:numPr>
+        <w:jc w:val="both"/>
+        <w:rPr>
+          <w:lang w:val="en-GB"/>
+        </w:rPr>
+      </w:pPr>
+      <w:r>
+        <w:rPr>
+          <w:lang w:val="en-GB"/>
+        </w:rPr>
+        <w:t>During production (</w:t>
+      </w:r>
+      <w:proofErr w:type="spellStart"/>
+      <w:r>
+        <w:rPr>
+          <w:lang w:val="en-GB"/>
+        </w:rPr>
+        <w:t>limitate</w:t>
+      </w:r>
+      <w:proofErr w:type="spellEnd"/>
+      <w:r>
+        <w:rPr>
+          <w:lang w:val="en-GB"/>
+        </w:rPr>
+        <w:t xml:space="preserve"> raw materials used, </w:t>
+      </w:r>
+      <w:r>
+        <w:rPr>
+          <w:lang w:val="en-GB"/>
+        </w:rPr>
+        <w:t xml:space="preserve">oil </w:t>
+      </w:r>
+      <w:proofErr w:type="spellStart"/>
+      <w:r>
+        <w:rPr>
+          <w:lang w:val="en-GB"/>
+        </w:rPr>
+        <w:t>lubrification</w:t>
+      </w:r>
+      <w:proofErr w:type="spellEnd"/>
+      <w:r>
+        <w:rPr>
+          <w:lang w:val="en-GB"/>
+        </w:rPr>
+        <w:t xml:space="preserve">, </w:t>
+      </w:r>
+      <w:proofErr w:type="spellStart"/>
+      <w:r>
+        <w:rPr>
+          <w:lang w:val="en-GB"/>
+        </w:rPr>
+        <w:t>traitement</w:t>
+      </w:r>
+      <w:proofErr w:type="spellEnd"/>
+      <w:r>
+        <w:rPr>
+          <w:lang w:val="en-GB"/>
+        </w:rPr>
+        <w:t xml:space="preserve"> des </w:t>
+      </w:r>
+      <w:proofErr w:type="spellStart"/>
+      <w:r>
+        <w:rPr>
+          <w:lang w:val="en-GB"/>
+        </w:rPr>
+        <w:t>copeaux</w:t>
+      </w:r>
+      <w:proofErr w:type="spellEnd"/>
+      <w:r>
+        <w:rPr>
+          <w:lang w:val="en-GB"/>
+        </w:rPr>
+        <w:t>, …)</w:t>
+      </w:r>
+    </w:p>
+    <w:p>
+      <w:pPr>
+        <w:pStyle w:val="Paragraphedeliste"/>
+        <w:numPr>
+          <w:ilvl w:val="0"/>
+          <w:numId w:val="28"/>
+        </w:numPr>
+        <w:jc w:val="both"/>
+        <w:rPr>
+          <w:lang w:val="en-GB"/>
+        </w:rPr>
+      </w:pPr>
+      <w:r>
+        <w:rPr>
+          <w:lang w:val="en-GB"/>
+        </w:rPr>
+        <w:t xml:space="preserve">Recycling of tires : </w:t>
+      </w:r>
+      <w:hyperlink r:id="rId15" w:history="1">
+        <w:r>
+          <w:rPr>
+            <w:rStyle w:val="Lienhypertexte"/>
+            <w:lang w:val="en-GB"/>
+          </w:rPr>
+          <w:t>https://www.youtube.com/watch?v=QLYQssSvnzk</w:t>
+        </w:r>
+      </w:hyperlink>
+    </w:p>
+    <w:p>
+      <w:pPr>
+        <w:pStyle w:val="Paragraphedeliste"/>
+        <w:numPr>
+          <w:ilvl w:val="1"/>
+          <w:numId w:val="28"/>
+        </w:numPr>
+        <w:jc w:val="both"/>
+        <w:rPr>
+          <w:lang w:val="en-GB"/>
+        </w:rPr>
+      </w:pPr>
+      <w:hyperlink r:id="rId16" w:history="1">
+        <w:r>
+          <w:rPr>
+            <w:rStyle w:val="Lienhypertexte"/>
+            <w:lang w:val="en-GB"/>
+          </w:rPr>
+          <w:t>https://www.youtube.com/watch?v=UczKhE6Cbhg</w:t>
+        </w:r>
+      </w:hyperlink>
+    </w:p>
+    <w:p>
+      <w:pPr>
+        <w:pStyle w:val="Paragraphedeliste"/>
+        <w:numPr>
+          <w:ilvl w:val="0"/>
+          <w:numId w:val="28"/>
+        </w:numPr>
+        <w:jc w:val="both"/>
+        <w:rPr>
+          <w:lang w:val="en-GB"/>
+        </w:rPr>
+      </w:pPr>
+      <w:r>
+        <w:rPr>
+          <w:lang w:val="en-GB"/>
+        </w:rPr>
+        <w:t xml:space="preserve">For </w:t>
+      </w:r>
+      <w:proofErr w:type="gramStart"/>
+      <w:r>
+        <w:rPr>
+          <w:lang w:val="en-GB"/>
+        </w:rPr>
+        <w:t>gasoline :</w:t>
+      </w:r>
+      <w:proofErr w:type="gramEnd"/>
+      <w:r>
+        <w:rPr>
+          <w:lang w:val="en-GB"/>
+        </w:rPr>
+        <w:t xml:space="preserve"> Thinking about E85</w:t>
+      </w:r>
+    </w:p>
+    <w:p>
+      <w:pPr>
+        <w:jc w:val="both"/>
+        <w:rPr>
+          <w:lang w:val="en-GB"/>
+        </w:rPr>
+      </w:pPr>
+    </w:p>
+    <w:p>
+      <w:pPr>
+        <w:rPr>
+          <w:lang w:val="en-GB"/>
+        </w:rPr>
+      </w:pPr>
+      <w:r>
+        <w:rPr>
+          <w:lang w:val="en-GB"/>
+        </w:rPr>
         <w:br w:type="page"/>
       </w:r>
     </w:p>
@@ -4295,9 +4673,296 @@
         <w:t>, volume de vente, ajouts de fonctionnalités, vente en packaging/modules annexes, rajout modules dans le temps -&gt; vient du business plan</w:t>
       </w:r>
     </w:p>
+    <w:p>
+      <w:pPr>
+        <w:pStyle w:val="NormalWeb"/>
+        <w:spacing w:before="0" w:beforeAutospacing="0" w:after="0" w:afterAutospacing="0"/>
+        <w:jc w:val="both"/>
+        <w:rPr>
+          <w:rFonts w:ascii="Open Sans" w:hAnsi="Open Sans" w:cs="Open Sans"/>
+          <w:color w:val="000000"/>
+          <w:sz w:val="20"/>
+          <w:szCs w:val="20"/>
+        </w:rPr>
+      </w:pPr>
+    </w:p>
+    <w:p>
+      <w:pPr>
+        <w:pStyle w:val="NormalWeb"/>
+        <w:spacing w:before="0" w:beforeAutospacing="0" w:after="0" w:afterAutospacing="0"/>
+        <w:jc w:val="both"/>
+        <w:rPr>
+          <w:rFonts w:ascii="Open Sans" w:hAnsi="Open Sans" w:cs="Open Sans"/>
+          <w:color w:val="000000"/>
+          <w:sz w:val="20"/>
+          <w:szCs w:val="20"/>
+        </w:rPr>
+      </w:pPr>
+    </w:p>
+    <w:p>
+      <w:pPr>
+        <w:rPr>
+          <w:rFonts w:ascii="Open Sans" w:eastAsia="Times New Roman" w:hAnsi="Open Sans" w:cs="Open Sans"/>
+          <w:color w:val="000000"/>
+          <w:sz w:val="20"/>
+          <w:szCs w:val="20"/>
+          <w:lang w:eastAsia="fr-FR"/>
+        </w:rPr>
+      </w:pPr>
+      <w:r>
+        <w:rPr>
+          <w:rFonts w:ascii="Open Sans" w:hAnsi="Open Sans" w:cs="Open Sans"/>
+          <w:color w:val="000000"/>
+          <w:sz w:val="20"/>
+          <w:szCs w:val="20"/>
+        </w:rPr>
+        <w:br w:type="page"/>
+      </w:r>
+    </w:p>
+    <w:p>
+      <w:pPr>
+        <w:pStyle w:val="NormalWeb"/>
+        <w:spacing w:before="0" w:beforeAutospacing="0" w:after="0" w:afterAutospacing="0"/>
+        <w:jc w:val="both"/>
+        <w:rPr>
+          <w:rFonts w:ascii="Open Sans" w:hAnsi="Open Sans" w:cs="Open Sans"/>
+          <w:color w:val="000000"/>
+          <w:sz w:val="20"/>
+          <w:szCs w:val="20"/>
+        </w:rPr>
+      </w:pPr>
+      <w:r>
+        <w:rPr>
+          <w:rFonts w:ascii="Open Sans" w:hAnsi="Open Sans" w:cs="Open Sans"/>
+          <w:color w:val="000000"/>
+          <w:sz w:val="20"/>
+          <w:szCs w:val="20"/>
+        </w:rPr>
+        <w:lastRenderedPageBreak/>
+        <w:t>Questions récurrentes :</w:t>
+      </w:r>
+    </w:p>
+    <w:p>
+      <w:pPr>
+        <w:pStyle w:val="NormalWeb"/>
+        <w:numPr>
+          <w:ilvl w:val="0"/>
+          <w:numId w:val="31"/>
+        </w:numPr>
+        <w:spacing w:before="0" w:beforeAutospacing="0" w:after="0" w:afterAutospacing="0"/>
+        <w:jc w:val="both"/>
+        <w:rPr>
+          <w:rFonts w:ascii="Open Sans" w:hAnsi="Open Sans" w:cs="Open Sans"/>
+          <w:color w:val="000000"/>
+          <w:sz w:val="20"/>
+          <w:szCs w:val="20"/>
+          <w:lang w:val="en-GB"/>
+        </w:rPr>
+      </w:pPr>
+      <w:r>
+        <w:rPr>
+          <w:rFonts w:ascii="Open Sans" w:hAnsi="Open Sans" w:cs="Open Sans"/>
+          <w:color w:val="000000"/>
+          <w:sz w:val="20"/>
+          <w:szCs w:val="20"/>
+          <w:lang w:val="en-GB"/>
+        </w:rPr>
+        <w:t>The part the most expensive on the car</w:t>
+      </w:r>
+      <w:r>
+        <w:rPr>
+          <w:rFonts w:ascii="Open Sans" w:hAnsi="Open Sans" w:cs="Open Sans"/>
+          <w:color w:val="000000"/>
+          <w:sz w:val="20"/>
+          <w:szCs w:val="20"/>
+          <w:lang w:val="en-GB"/>
+        </w:rPr>
+        <w:t xml:space="preserve"> and its price</w:t>
+      </w:r>
+      <w:r>
+        <w:rPr>
+          <w:rFonts w:ascii="Open Sans" w:hAnsi="Open Sans" w:cs="Open Sans"/>
+          <w:color w:val="000000"/>
+          <w:sz w:val="20"/>
+          <w:szCs w:val="20"/>
+          <w:lang w:val="en-GB"/>
+        </w:rPr>
+        <w:t>?</w:t>
+      </w:r>
+    </w:p>
+    <w:p>
+      <w:pPr>
+        <w:pStyle w:val="NormalWeb"/>
+        <w:numPr>
+          <w:ilvl w:val="0"/>
+          <w:numId w:val="31"/>
+        </w:numPr>
+        <w:spacing w:before="0" w:beforeAutospacing="0" w:after="0" w:afterAutospacing="0"/>
+        <w:jc w:val="both"/>
+        <w:rPr>
+          <w:rFonts w:ascii="Open Sans" w:hAnsi="Open Sans" w:cs="Open Sans"/>
+          <w:color w:val="000000"/>
+          <w:sz w:val="20"/>
+          <w:szCs w:val="20"/>
+          <w:lang w:val="en-GB"/>
+        </w:rPr>
+      </w:pPr>
+      <w:r>
+        <w:rPr>
+          <w:rFonts w:ascii="Open Sans" w:hAnsi="Open Sans" w:cs="Open Sans"/>
+          <w:color w:val="000000"/>
+          <w:sz w:val="20"/>
+          <w:szCs w:val="20"/>
+          <w:lang w:val="en-GB"/>
+        </w:rPr>
+        <w:t>How many parts on the car?</w:t>
+      </w:r>
+    </w:p>
+    <w:p>
+      <w:pPr>
+        <w:pStyle w:val="NormalWeb"/>
+        <w:numPr>
+          <w:ilvl w:val="0"/>
+          <w:numId w:val="31"/>
+        </w:numPr>
+        <w:spacing w:before="0" w:beforeAutospacing="0" w:after="0" w:afterAutospacing="0"/>
+        <w:jc w:val="both"/>
+        <w:rPr>
+          <w:rFonts w:ascii="Open Sans" w:hAnsi="Open Sans" w:cs="Open Sans"/>
+          <w:color w:val="000000"/>
+          <w:sz w:val="20"/>
+          <w:szCs w:val="20"/>
+          <w:lang w:val="en-GB"/>
+        </w:rPr>
+      </w:pPr>
+      <w:r>
+        <w:rPr>
+          <w:rFonts w:ascii="Open Sans" w:hAnsi="Open Sans" w:cs="Open Sans"/>
+          <w:color w:val="000000"/>
+          <w:sz w:val="20"/>
+          <w:szCs w:val="20"/>
+          <w:lang w:val="en-GB"/>
+        </w:rPr>
+        <w:t>Price of the vehicle?</w:t>
+      </w:r>
+    </w:p>
+    <w:p>
+      <w:pPr>
+        <w:pStyle w:val="NormalWeb"/>
+        <w:numPr>
+          <w:ilvl w:val="0"/>
+          <w:numId w:val="31"/>
+        </w:numPr>
+        <w:spacing w:before="0" w:beforeAutospacing="0" w:after="0" w:afterAutospacing="0"/>
+        <w:jc w:val="both"/>
+        <w:rPr>
+          <w:rFonts w:ascii="Open Sans" w:hAnsi="Open Sans" w:cs="Open Sans"/>
+          <w:color w:val="000000"/>
+          <w:sz w:val="20"/>
+          <w:szCs w:val="20"/>
+          <w:lang w:val="en-GB"/>
+        </w:rPr>
+      </w:pPr>
+      <w:r>
+        <w:rPr>
+          <w:rFonts w:ascii="Open Sans" w:hAnsi="Open Sans" w:cs="Open Sans"/>
+          <w:color w:val="000000"/>
+          <w:sz w:val="20"/>
+          <w:szCs w:val="20"/>
+          <w:lang w:val="en-GB"/>
+        </w:rPr>
+        <w:t>If you had money issue, what would you do to resolve it?</w:t>
+      </w:r>
+    </w:p>
+    <w:p>
+      <w:pPr>
+        <w:pStyle w:val="NormalWeb"/>
+        <w:numPr>
+          <w:ilvl w:val="0"/>
+          <w:numId w:val="31"/>
+        </w:numPr>
+        <w:spacing w:before="0" w:beforeAutospacing="0" w:after="0" w:afterAutospacing="0"/>
+        <w:jc w:val="both"/>
+        <w:rPr>
+          <w:rFonts w:ascii="Open Sans" w:hAnsi="Open Sans" w:cs="Open Sans"/>
+          <w:color w:val="000000"/>
+          <w:sz w:val="20"/>
+          <w:szCs w:val="20"/>
+          <w:lang w:val="en-GB"/>
+        </w:rPr>
+      </w:pPr>
+      <w:r>
+        <w:rPr>
+          <w:rFonts w:ascii="Open Sans" w:hAnsi="Open Sans" w:cs="Open Sans"/>
+          <w:color w:val="000000"/>
+          <w:sz w:val="20"/>
+          <w:szCs w:val="20"/>
+          <w:lang w:val="en-GB"/>
+        </w:rPr>
+        <w:t xml:space="preserve">If you wanted to reduce environmental influence of </w:t>
+      </w:r>
+      <w:r>
+        <w:rPr>
+          <w:rFonts w:ascii="Open Sans" w:hAnsi="Open Sans" w:cs="Open Sans"/>
+          <w:color w:val="000000"/>
+          <w:sz w:val="20"/>
+          <w:szCs w:val="20"/>
+          <w:lang w:val="en-GB"/>
+        </w:rPr>
+        <w:t>the vehicle, what part would you change?</w:t>
+      </w:r>
+    </w:p>
+    <w:p>
+      <w:pPr>
+        <w:pStyle w:val="NormalWeb"/>
+        <w:numPr>
+          <w:ilvl w:val="0"/>
+          <w:numId w:val="31"/>
+        </w:numPr>
+        <w:spacing w:before="0" w:beforeAutospacing="0" w:after="0" w:afterAutospacing="0"/>
+        <w:jc w:val="both"/>
+        <w:rPr>
+          <w:rFonts w:ascii="Open Sans" w:hAnsi="Open Sans" w:cs="Open Sans"/>
+          <w:color w:val="000000"/>
+          <w:sz w:val="20"/>
+          <w:szCs w:val="20"/>
+          <w:lang w:val="en-GB"/>
+        </w:rPr>
+      </w:pPr>
+      <w:r>
+        <w:rPr>
+          <w:rFonts w:ascii="Open Sans" w:hAnsi="Open Sans" w:cs="Open Sans"/>
+          <w:color w:val="000000"/>
+          <w:sz w:val="20"/>
+          <w:szCs w:val="20"/>
+          <w:lang w:val="en-GB"/>
+        </w:rPr>
+        <w:t>Examples of part you would change from prototype to mass production?</w:t>
+      </w:r>
+    </w:p>
+    <w:p>
+      <w:pPr>
+        <w:pStyle w:val="NormalWeb"/>
+        <w:numPr>
+          <w:ilvl w:val="0"/>
+          <w:numId w:val="31"/>
+        </w:numPr>
+        <w:spacing w:before="0" w:beforeAutospacing="0" w:after="0" w:afterAutospacing="0"/>
+        <w:jc w:val="both"/>
+        <w:rPr>
+          <w:rFonts w:ascii="Open Sans" w:hAnsi="Open Sans" w:cs="Open Sans"/>
+          <w:color w:val="000000"/>
+          <w:sz w:val="20"/>
+          <w:szCs w:val="20"/>
+          <w:lang w:val="en-GB"/>
+        </w:rPr>
+      </w:pPr>
+      <w:bookmarkStart w:id="0" w:name="_GoBack"/>
+      <w:bookmarkEnd w:id="0"/>
+    </w:p>
     <w:sectPr>
-      <w:headerReference w:type="default" r:id="rId15"/>
-      <w:footerReference w:type="default" r:id="rId16"/>
+      <w:headerReference w:type="default" r:id="rId17"/>
+      <w:footerReference w:type="default" r:id="rId18"/>
       <w:pgSz w:w="11906" w:h="16838"/>
       <w:pgMar w:top="1417" w:right="1417" w:bottom="1417" w:left="1417" w:header="708" w:footer="708" w:gutter="0"/>
       <w:cols w:space="708"/>
@@ -4566,7 +5231,7 @@
             </wp:anchor>
           </w:drawing>
         </mc:Choice>
-        <mc:Fallback xmlns:cx1="http://schemas.microsoft.com/office/drawing/2015/9/8/chartex" xmlns:cx2="http://schemas.microsoft.com/office/drawing/2015/10/21/chartex" xmlns:cx3="http://schemas.microsoft.com/office/drawing/2016/5/9/chartex" xmlns:cx4="http://schemas.microsoft.com/office/drawing/2016/5/10/chartex" xmlns:cx5="http://schemas.microsoft.com/office/drawing/2016/5/11/chartex" xmlns:cx6="http://schemas.microsoft.com/office/drawing/2016/5/12/chartex" xmlns:cx7="http://schemas.microsoft.com/office/drawing/2016/5/13/chartex" xmlns:cx8="http://schemas.microsoft.com/office/drawing/2016/5/14/chartex" xmlns:aink="http://schemas.microsoft.com/office/drawing/2016/ink" xmlns:am3d="http://schemas.microsoft.com/office/drawing/2017/model3d" xmlns:w16cid="http://schemas.microsoft.com/office/word/2016/wordml/cid">
+        <mc:Fallback xmlns:w16cid="http://schemas.microsoft.com/office/word/2016/wordml/cid" xmlns:am3d="http://schemas.microsoft.com/office/drawing/2017/model3d" xmlns:aink="http://schemas.microsoft.com/office/drawing/2016/ink" xmlns:cx8="http://schemas.microsoft.com/office/drawing/2016/5/14/chartex" xmlns:cx7="http://schemas.microsoft.com/office/drawing/2016/5/13/chartex" xmlns:cx6="http://schemas.microsoft.com/office/drawing/2016/5/12/chartex" xmlns:cx5="http://schemas.microsoft.com/office/drawing/2016/5/11/chartex" xmlns:cx4="http://schemas.microsoft.com/office/drawing/2016/5/10/chartex" xmlns:cx3="http://schemas.microsoft.com/office/drawing/2016/5/9/chartex" xmlns:cx2="http://schemas.microsoft.com/office/drawing/2015/10/21/chartex" xmlns:cx1="http://schemas.microsoft.com/office/drawing/2015/9/8/chartex">
           <w:pict>
             <v:shape w14:anchorId="52A95A6F" id="Triangle isocèle 2" o:spid="_x0000_s1026" style="position:absolute;margin-left:-73.35pt;margin-top:-41.05pt;width:291pt;height:110.6pt;rotation:180;flip:x;z-index:251670528;visibility:visible;mso-wrap-style:square;mso-width-percent:0;mso-height-percent:0;mso-wrap-distance-left:9pt;mso-wrap-distance-top:0;mso-wrap-distance-right:9pt;mso-wrap-distance-bottom:0;mso-position-horizontal:absolute;mso-position-horizontal-relative:text;mso-position-vertical:absolute;mso-position-vertical-relative:text;mso-width-percent:0;mso-height-percent:0;mso-width-relative:margin;mso-height-relative:margin;v-text-anchor:middle" coordsize="2060576,1377951" o:gfxdata="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" path="m1,1377951c1,918634,,459317,,l2060576,1,1,1377951xe" fillcolor="#c00000" stroked="f" strokeweight="1pt">
               <v:stroke joinstyle="miter"/>
@@ -4757,7 +5422,7 @@
             </wp:anchor>
           </w:drawing>
         </mc:Choice>
-        <mc:Fallback xmlns:cx1="http://schemas.microsoft.com/office/drawing/2015/9/8/chartex" xmlns:cx2="http://schemas.microsoft.com/office/drawing/2015/10/21/chartex" xmlns:cx3="http://schemas.microsoft.com/office/drawing/2016/5/9/chartex" xmlns:cx4="http://schemas.microsoft.com/office/drawing/2016/5/10/chartex" xmlns:cx5="http://schemas.microsoft.com/office/drawing/2016/5/11/chartex" xmlns:cx6="http://schemas.microsoft.com/office/drawing/2016/5/12/chartex" xmlns:cx7="http://schemas.microsoft.com/office/drawing/2016/5/13/chartex" xmlns:cx8="http://schemas.microsoft.com/office/drawing/2016/5/14/chartex" xmlns:aink="http://schemas.microsoft.com/office/drawing/2016/ink" xmlns:am3d="http://schemas.microsoft.com/office/drawing/2017/model3d" xmlns:w16cid="http://schemas.microsoft.com/office/word/2016/wordml/cid">
+        <mc:Fallback xmlns:w16cid="http://schemas.microsoft.com/office/word/2016/wordml/cid" xmlns:am3d="http://schemas.microsoft.com/office/drawing/2017/model3d" xmlns:aink="http://schemas.microsoft.com/office/drawing/2016/ink" xmlns:cx8="http://schemas.microsoft.com/office/drawing/2016/5/14/chartex" xmlns:cx7="http://schemas.microsoft.com/office/drawing/2016/5/13/chartex" xmlns:cx6="http://schemas.microsoft.com/office/drawing/2016/5/12/chartex" xmlns:cx5="http://schemas.microsoft.com/office/drawing/2016/5/11/chartex" xmlns:cx4="http://schemas.microsoft.com/office/drawing/2016/5/10/chartex" xmlns:cx3="http://schemas.microsoft.com/office/drawing/2016/5/9/chartex" xmlns:cx2="http://schemas.microsoft.com/office/drawing/2015/10/21/chartex" xmlns:cx1="http://schemas.microsoft.com/office/drawing/2015/9/8/chartex">
           <w:pict>
             <v:shape w14:anchorId="6F210A46" id="Triangle isocèle 2" o:spid="_x0000_s1026" style="position:absolute;margin-left:-77.35pt;margin-top:-75.05pt;width:279.5pt;height:144.5pt;rotation:180;flip:x;z-index:251669504;visibility:visible;mso-wrap-style:square;mso-width-percent:0;mso-height-percent:0;mso-wrap-distance-left:9pt;mso-wrap-distance-top:0;mso-wrap-distance-right:9pt;mso-wrap-distance-bottom:0;mso-position-horizontal:absolute;mso-position-horizontal-relative:text;mso-position-vertical:absolute;mso-position-vertical-relative:text;mso-width-percent:0;mso-height-percent:0;mso-width-relative:margin;mso-height-relative:margin;v-text-anchor:middle" coordsize="2181225,1231900" o:gfxdata="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" path="m,1231900l,,2181225,,,1231900xe" fillcolor="black [3213]" stroked="f" strokeweight="1pt">
               <v:stroke joinstyle="miter"/>
@@ -4932,7 +5597,7 @@
             </wp:anchor>
           </w:drawing>
         </mc:Choice>
-        <mc:Fallback xmlns:cx1="http://schemas.microsoft.com/office/drawing/2015/9/8/chartex" xmlns:cx2="http://schemas.microsoft.com/office/drawing/2015/10/21/chartex" xmlns:cx3="http://schemas.microsoft.com/office/drawing/2016/5/9/chartex" xmlns:cx4="http://schemas.microsoft.com/office/drawing/2016/5/10/chartex" xmlns:cx5="http://schemas.microsoft.com/office/drawing/2016/5/11/chartex" xmlns:cx6="http://schemas.microsoft.com/office/drawing/2016/5/12/chartex" xmlns:cx7="http://schemas.microsoft.com/office/drawing/2016/5/13/chartex" xmlns:cx8="http://schemas.microsoft.com/office/drawing/2016/5/14/chartex" xmlns:aink="http://schemas.microsoft.com/office/drawing/2016/ink" xmlns:am3d="http://schemas.microsoft.com/office/drawing/2017/model3d" xmlns:w16cid="http://schemas.microsoft.com/office/word/2016/wordml/cid">
+        <mc:Fallback xmlns:w16cid="http://schemas.microsoft.com/office/word/2016/wordml/cid" xmlns:am3d="http://schemas.microsoft.com/office/drawing/2017/model3d" xmlns:aink="http://schemas.microsoft.com/office/drawing/2016/ink" xmlns:cx8="http://schemas.microsoft.com/office/drawing/2016/5/14/chartex" xmlns:cx7="http://schemas.microsoft.com/office/drawing/2016/5/13/chartex" xmlns:cx6="http://schemas.microsoft.com/office/drawing/2016/5/12/chartex" xmlns:cx5="http://schemas.microsoft.com/office/drawing/2016/5/11/chartex" xmlns:cx4="http://schemas.microsoft.com/office/drawing/2016/5/10/chartex" xmlns:cx3="http://schemas.microsoft.com/office/drawing/2016/5/9/chartex" xmlns:cx2="http://schemas.microsoft.com/office/drawing/2015/10/21/chartex" xmlns:cx1="http://schemas.microsoft.com/office/drawing/2015/9/8/chartex">
           <w:pict>
             <v:shape w14:anchorId="3900E7F1" id="Triangle isocèle 2" o:spid="_x0000_s1026" style="position:absolute;margin-left:-73.35pt;margin-top:-41.05pt;width:146.2pt;height:153.5pt;rotation:180;flip:x;z-index:251671552;visibility:visible;mso-wrap-style:square;mso-width-percent:0;mso-height-percent:0;mso-wrap-distance-left:9pt;mso-wrap-distance-top:0;mso-wrap-distance-right:9pt;mso-wrap-distance-bottom:0;mso-position-horizontal:absolute;mso-position-horizontal-relative:text;mso-position-vertical:absolute;mso-position-vertical-relative:text;mso-width-percent:0;mso-height-percent:0;mso-width-relative:margin;mso-height-relative:margin;v-text-anchor:middle" coordsize="1660525,1778000" o:gfxdata="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" path="m,1778000l,,1660525,,,1778000xe" fillcolor="black [3213]" stroked="f" strokeweight="1pt">
               <v:stroke joinstyle="miter"/>
@@ -5107,7 +5772,7 @@
             </wp:anchor>
           </w:drawing>
         </mc:Choice>
-        <mc:Fallback xmlns:cx1="http://schemas.microsoft.com/office/drawing/2015/9/8/chartex" xmlns:cx2="http://schemas.microsoft.com/office/drawing/2015/10/21/chartex" xmlns:cx3="http://schemas.microsoft.com/office/drawing/2016/5/9/chartex" xmlns:cx4="http://schemas.microsoft.com/office/drawing/2016/5/10/chartex" xmlns:cx5="http://schemas.microsoft.com/office/drawing/2016/5/11/chartex" xmlns:cx6="http://schemas.microsoft.com/office/drawing/2016/5/12/chartex" xmlns:cx7="http://schemas.microsoft.com/office/drawing/2016/5/13/chartex" xmlns:cx8="http://schemas.microsoft.com/office/drawing/2016/5/14/chartex" xmlns:aink="http://schemas.microsoft.com/office/drawing/2016/ink" xmlns:am3d="http://schemas.microsoft.com/office/drawing/2017/model3d" xmlns:w16cid="http://schemas.microsoft.com/office/word/2016/wordml/cid">
+        <mc:Fallback xmlns:w16cid="http://schemas.microsoft.com/office/word/2016/wordml/cid" xmlns:am3d="http://schemas.microsoft.com/office/drawing/2017/model3d" xmlns:aink="http://schemas.microsoft.com/office/drawing/2016/ink" xmlns:cx8="http://schemas.microsoft.com/office/drawing/2016/5/14/chartex" xmlns:cx7="http://schemas.microsoft.com/office/drawing/2016/5/13/chartex" xmlns:cx6="http://schemas.microsoft.com/office/drawing/2016/5/12/chartex" xmlns:cx5="http://schemas.microsoft.com/office/drawing/2016/5/11/chartex" xmlns:cx4="http://schemas.microsoft.com/office/drawing/2016/5/10/chartex" xmlns:cx3="http://schemas.microsoft.com/office/drawing/2016/5/9/chartex" xmlns:cx2="http://schemas.microsoft.com/office/drawing/2015/10/21/chartex" xmlns:cx1="http://schemas.microsoft.com/office/drawing/2015/9/8/chartex">
           <w:pict>
             <v:shape w14:anchorId="55003423" id="Triangle isocèle 2" o:spid="_x0000_s1026" style="position:absolute;margin-left:340.15pt;margin-top:-21.55pt;width:188.5pt;height:140pt;rotation:180;z-index:251667456;visibility:visible;mso-wrap-style:square;mso-width-percent:0;mso-height-percent:0;mso-wrap-distance-left:9pt;mso-wrap-distance-top:0;mso-wrap-distance-right:9pt;mso-wrap-distance-bottom:0;mso-position-horizontal:absolute;mso-position-horizontal-relative:text;mso-position-vertical:absolute;mso-position-vertical-relative:text;mso-width-percent:0;mso-height-percent:0;mso-width-relative:margin;mso-height-relative:margin;v-text-anchor:middle" coordsize="1660525,1778000" o:gfxdata="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" path="m,1778000l,,1660525,,,1778000xe" fillcolor="#c00000" stroked="f" strokeweight="1pt">
               <v:stroke joinstyle="miter"/>
@@ -5263,7 +5928,7 @@
             </wp:anchor>
           </w:drawing>
         </mc:Choice>
-        <mc:Fallback xmlns:cx1="http://schemas.microsoft.com/office/drawing/2015/9/8/chartex" xmlns:cx2="http://schemas.microsoft.com/office/drawing/2015/10/21/chartex" xmlns:cx3="http://schemas.microsoft.com/office/drawing/2016/5/9/chartex" xmlns:cx4="http://schemas.microsoft.com/office/drawing/2016/5/10/chartex" xmlns:cx5="http://schemas.microsoft.com/office/drawing/2016/5/11/chartex" xmlns:cx6="http://schemas.microsoft.com/office/drawing/2016/5/12/chartex" xmlns:cx7="http://schemas.microsoft.com/office/drawing/2016/5/13/chartex" xmlns:cx8="http://schemas.microsoft.com/office/drawing/2016/5/14/chartex" xmlns:aink="http://schemas.microsoft.com/office/drawing/2016/ink" xmlns:am3d="http://schemas.microsoft.com/office/drawing/2017/model3d" xmlns:w16cid="http://schemas.microsoft.com/office/word/2016/wordml/cid">
+        <mc:Fallback xmlns:w16cid="http://schemas.microsoft.com/office/word/2016/wordml/cid" xmlns:am3d="http://schemas.microsoft.com/office/drawing/2017/model3d" xmlns:aink="http://schemas.microsoft.com/office/drawing/2016/ink" xmlns:cx8="http://schemas.microsoft.com/office/drawing/2016/5/14/chartex" xmlns:cx7="http://schemas.microsoft.com/office/drawing/2016/5/13/chartex" xmlns:cx6="http://schemas.microsoft.com/office/drawing/2016/5/12/chartex" xmlns:cx5="http://schemas.microsoft.com/office/drawing/2016/5/11/chartex" xmlns:cx4="http://schemas.microsoft.com/office/drawing/2016/5/10/chartex" xmlns:cx3="http://schemas.microsoft.com/office/drawing/2016/5/9/chartex" xmlns:cx2="http://schemas.microsoft.com/office/drawing/2015/10/21/chartex" xmlns:cx1="http://schemas.microsoft.com/office/drawing/2015/9/8/chartex">
           <w:pict>
             <v:shape w14:anchorId="452212BE" id="Triangle isocèle 2" o:spid="_x0000_s1026" style="position:absolute;margin-left:266.65pt;margin-top:-21.45pt;width:262pt;height:108.5pt;rotation:180;z-index:251666432;visibility:visible;mso-wrap-style:square;mso-width-percent:0;mso-height-percent:0;mso-wrap-distance-left:9pt;mso-wrap-distance-top:0;mso-wrap-distance-right:9pt;mso-wrap-distance-bottom:0;mso-position-horizontal:absolute;mso-position-horizontal-relative:text;mso-position-vertical:absolute;mso-position-vertical-relative:text;mso-width-percent:0;mso-height-percent:0;mso-width-relative:margin;mso-height-relative:margin;v-text-anchor:middle" coordsize="2060575,1377950" o:gfxdata="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" path="m,1377950l,,2060575,,,1377950xe" fillcolor="black [3200]" stroked="f" strokeweight="1pt">
               <v:stroke joinstyle="miter"/>
@@ -5454,7 +6119,7 @@
             </wp:anchor>
           </w:drawing>
         </mc:Choice>
-        <mc:Fallback xmlns:cx1="http://schemas.microsoft.com/office/drawing/2015/9/8/chartex" xmlns:cx2="http://schemas.microsoft.com/office/drawing/2015/10/21/chartex" xmlns:cx3="http://schemas.microsoft.com/office/drawing/2016/5/9/chartex" xmlns:cx4="http://schemas.microsoft.com/office/drawing/2016/5/10/chartex" xmlns:cx5="http://schemas.microsoft.com/office/drawing/2016/5/11/chartex" xmlns:cx6="http://schemas.microsoft.com/office/drawing/2016/5/12/chartex" xmlns:cx7="http://schemas.microsoft.com/office/drawing/2016/5/13/chartex" xmlns:cx8="http://schemas.microsoft.com/office/drawing/2016/5/14/chartex" xmlns:aink="http://schemas.microsoft.com/office/drawing/2016/ink" xmlns:am3d="http://schemas.microsoft.com/office/drawing/2017/model3d" xmlns:w16cid="http://schemas.microsoft.com/office/word/2016/wordml/cid">
+        <mc:Fallback xmlns:w16cid="http://schemas.microsoft.com/office/word/2016/wordml/cid" xmlns:am3d="http://schemas.microsoft.com/office/drawing/2017/model3d" xmlns:aink="http://schemas.microsoft.com/office/drawing/2016/ink" xmlns:cx8="http://schemas.microsoft.com/office/drawing/2016/5/14/chartex" xmlns:cx7="http://schemas.microsoft.com/office/drawing/2016/5/13/chartex" xmlns:cx6="http://schemas.microsoft.com/office/drawing/2016/5/12/chartex" xmlns:cx5="http://schemas.microsoft.com/office/drawing/2016/5/11/chartex" xmlns:cx4="http://schemas.microsoft.com/office/drawing/2016/5/10/chartex" xmlns:cx3="http://schemas.microsoft.com/office/drawing/2016/5/9/chartex" xmlns:cx2="http://schemas.microsoft.com/office/drawing/2015/10/21/chartex" xmlns:cx1="http://schemas.microsoft.com/office/drawing/2015/9/8/chartex">
           <w:pict>
             <v:shape w14:anchorId="25B23946" id="Triangle isocèle 2" o:spid="_x0000_s1026" style="position:absolute;margin-left:202.15pt;margin-top:-21.55pt;width:330pt;height:97pt;rotation:180;z-index:251664384;visibility:visible;mso-wrap-style:square;mso-width-percent:0;mso-height-percent:0;mso-wrap-distance-left:9pt;mso-wrap-distance-top:0;mso-wrap-distance-right:9pt;mso-wrap-distance-bottom:0;mso-position-horizontal:absolute;mso-position-horizontal-relative:text;mso-position-vertical:absolute;mso-position-vertical-relative:text;mso-width-percent:0;mso-height-percent:0;mso-width-relative:margin;mso-height-relative:margin;v-text-anchor:middle" coordsize="2181225,1231900" o:gfxdata="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" path="m,1231900l,,2181225,,,1231900xe" fillcolor="#c00000" stroked="f" strokeweight="1pt">
               <v:stroke joinstyle="miter"/>
@@ -5700,7 +6365,7 @@
             </wp:anchor>
           </w:drawing>
         </mc:Choice>
-        <mc:Fallback xmlns:cx1="http://schemas.microsoft.com/office/drawing/2015/9/8/chartex" xmlns:cx2="http://schemas.microsoft.com/office/drawing/2015/10/21/chartex" xmlns:cx3="http://schemas.microsoft.com/office/drawing/2016/5/9/chartex" xmlns:cx4="http://schemas.microsoft.com/office/drawing/2016/5/10/chartex" xmlns:cx5="http://schemas.microsoft.com/office/drawing/2016/5/11/chartex" xmlns:cx6="http://schemas.microsoft.com/office/drawing/2016/5/12/chartex" xmlns:cx7="http://schemas.microsoft.com/office/drawing/2016/5/13/chartex" xmlns:cx8="http://schemas.microsoft.com/office/drawing/2016/5/14/chartex" xmlns:aink="http://schemas.microsoft.com/office/drawing/2016/ink" xmlns:am3d="http://schemas.microsoft.com/office/drawing/2017/model3d" xmlns:w16cid="http://schemas.microsoft.com/office/word/2016/wordml/cid">
+        <mc:Fallback xmlns:w16cid="http://schemas.microsoft.com/office/word/2016/wordml/cid" xmlns:am3d="http://schemas.microsoft.com/office/drawing/2017/model3d" xmlns:aink="http://schemas.microsoft.com/office/drawing/2016/ink" xmlns:cx8="http://schemas.microsoft.com/office/drawing/2016/5/14/chartex" xmlns:cx7="http://schemas.microsoft.com/office/drawing/2016/5/13/chartex" xmlns:cx6="http://schemas.microsoft.com/office/drawing/2016/5/12/chartex" xmlns:cx5="http://schemas.microsoft.com/office/drawing/2016/5/11/chartex" xmlns:cx4="http://schemas.microsoft.com/office/drawing/2016/5/10/chartex" xmlns:cx3="http://schemas.microsoft.com/office/drawing/2016/5/9/chartex" xmlns:cx2="http://schemas.microsoft.com/office/drawing/2015/10/21/chartex" xmlns:cx1="http://schemas.microsoft.com/office/drawing/2015/9/8/chartex">
           <w:pict>
             <v:shape w14:anchorId="032EE733" id="Triangle isocèle 2" o:spid="_x0000_s1026" style="position:absolute;margin-left:-75.35pt;margin-top:-35.9pt;width:270.5pt;height:93pt;z-index:251661312;visibility:visible;mso-wrap-style:square;mso-width-percent:0;mso-height-percent:0;mso-wrap-distance-left:9pt;mso-wrap-distance-top:0;mso-wrap-distance-right:9pt;mso-wrap-distance-bottom:0;mso-position-horizontal:absolute;mso-position-horizontal-relative:text;mso-position-vertical:absolute;mso-position-vertical-relative:text;mso-width-percent:0;mso-height-percent:0;mso-width-relative:margin;mso-height-relative:margin;v-text-anchor:middle" coordsize="2060575,1377950" o:gfxdata="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" path="m,1377950l,,2060575,,,1377950xe" fillcolor="black [3200]" stroked="f" strokeweight="1pt">
               <v:stroke joinstyle="miter"/>
@@ -5891,7 +6556,7 @@
             </wp:anchor>
           </w:drawing>
         </mc:Choice>
-        <mc:Fallback xmlns:cx1="http://schemas.microsoft.com/office/drawing/2015/9/8/chartex" xmlns:cx2="http://schemas.microsoft.com/office/drawing/2015/10/21/chartex" xmlns:cx3="http://schemas.microsoft.com/office/drawing/2016/5/9/chartex" xmlns:cx4="http://schemas.microsoft.com/office/drawing/2016/5/10/chartex" xmlns:cx5="http://schemas.microsoft.com/office/drawing/2016/5/11/chartex" xmlns:cx6="http://schemas.microsoft.com/office/drawing/2016/5/12/chartex" xmlns:cx7="http://schemas.microsoft.com/office/drawing/2016/5/13/chartex" xmlns:cx8="http://schemas.microsoft.com/office/drawing/2016/5/14/chartex" xmlns:aink="http://schemas.microsoft.com/office/drawing/2016/ink" xmlns:am3d="http://schemas.microsoft.com/office/drawing/2017/model3d" xmlns:w16cid="http://schemas.microsoft.com/office/word/2016/wordml/cid">
+        <mc:Fallback xmlns:w16cid="http://schemas.microsoft.com/office/word/2016/wordml/cid" xmlns:am3d="http://schemas.microsoft.com/office/drawing/2017/model3d" xmlns:aink="http://schemas.microsoft.com/office/drawing/2016/ink" xmlns:cx8="http://schemas.microsoft.com/office/drawing/2016/5/14/chartex" xmlns:cx7="http://schemas.microsoft.com/office/drawing/2016/5/13/chartex" xmlns:cx6="http://schemas.microsoft.com/office/drawing/2016/5/12/chartex" xmlns:cx5="http://schemas.microsoft.com/office/drawing/2016/5/11/chartex" xmlns:cx4="http://schemas.microsoft.com/office/drawing/2016/5/10/chartex" xmlns:cx3="http://schemas.microsoft.com/office/drawing/2016/5/9/chartex" xmlns:cx2="http://schemas.microsoft.com/office/drawing/2015/10/21/chartex" xmlns:cx1="http://schemas.microsoft.com/office/drawing/2015/9/8/chartex">
           <w:pict>
             <v:shape w14:anchorId="3D07B978" id="Triangle isocèle 2" o:spid="_x0000_s1026" style="position:absolute;margin-left:-73.35pt;margin-top:-39.9pt;width:331.5pt;height:92pt;z-index:251657215;visibility:visible;mso-wrap-style:square;mso-width-percent:0;mso-height-percent:0;mso-wrap-distance-left:9pt;mso-wrap-distance-top:0;mso-wrap-distance-right:9pt;mso-wrap-distance-bottom:0;mso-position-horizontal:absolute;mso-position-horizontal-relative:text;mso-position-vertical:absolute;mso-position-vertical-relative:text;mso-width-percent:0;mso-height-percent:0;mso-width-relative:margin;mso-height-relative:margin;v-text-anchor:middle" coordsize="2181225,1231900" o:gfxdata="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" path="m,1231900l,,2181225,,,1231900xe" fillcolor="#c00000" stroked="f" strokeweight="1pt">
               <v:stroke joinstyle="miter"/>
@@ -6066,7 +6731,7 @@
             </wp:anchor>
           </w:drawing>
         </mc:Choice>
-        <mc:Fallback xmlns:cx1="http://schemas.microsoft.com/office/drawing/2015/9/8/chartex" xmlns:cx2="http://schemas.microsoft.com/office/drawing/2015/10/21/chartex" xmlns:cx3="http://schemas.microsoft.com/office/drawing/2016/5/9/chartex" xmlns:cx4="http://schemas.microsoft.com/office/drawing/2016/5/10/chartex" xmlns:cx5="http://schemas.microsoft.com/office/drawing/2016/5/11/chartex" xmlns:cx6="http://schemas.microsoft.com/office/drawing/2016/5/12/chartex" xmlns:cx7="http://schemas.microsoft.com/office/drawing/2016/5/13/chartex" xmlns:cx8="http://schemas.microsoft.com/office/drawing/2016/5/14/chartex" xmlns:aink="http://schemas.microsoft.com/office/drawing/2016/ink" xmlns:am3d="http://schemas.microsoft.com/office/drawing/2017/model3d" xmlns:w16cid="http://schemas.microsoft.com/office/word/2016/wordml/cid">
+        <mc:Fallback xmlns:w16cid="http://schemas.microsoft.com/office/word/2016/wordml/cid" xmlns:am3d="http://schemas.microsoft.com/office/drawing/2017/model3d" xmlns:aink="http://schemas.microsoft.com/office/drawing/2016/ink" xmlns:cx8="http://schemas.microsoft.com/office/drawing/2016/5/14/chartex" xmlns:cx7="http://schemas.microsoft.com/office/drawing/2016/5/13/chartex" xmlns:cx6="http://schemas.microsoft.com/office/drawing/2016/5/12/chartex" xmlns:cx5="http://schemas.microsoft.com/office/drawing/2016/5/11/chartex" xmlns:cx4="http://schemas.microsoft.com/office/drawing/2016/5/10/chartex" xmlns:cx3="http://schemas.microsoft.com/office/drawing/2016/5/9/chartex" xmlns:cx2="http://schemas.microsoft.com/office/drawing/2015/10/21/chartex" xmlns:cx1="http://schemas.microsoft.com/office/drawing/2015/9/8/chartex">
           <w:pict>
             <v:shape w14:anchorId="3A532B4C" id="Triangle isocèle 2" o:spid="_x0000_s1026" style="position:absolute;margin-left:-73.35pt;margin-top:-35.9pt;width:173.5pt;height:120pt;z-index:251659264;visibility:visible;mso-wrap-style:square;mso-width-percent:0;mso-height-percent:0;mso-wrap-distance-left:9pt;mso-wrap-distance-top:0;mso-wrap-distance-right:9pt;mso-wrap-distance-bottom:0;mso-position-horizontal:absolute;mso-position-horizontal-relative:text;mso-position-vertical:absolute;mso-position-vertical-relative:text;mso-width-percent:0;mso-height-percent:0;mso-width-relative:margin;mso-height-relative:margin;v-text-anchor:middle" coordsize="1660525,1778000" o:gfxdata="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" path="m,1778000l,,1660525,,,1778000xe" fillcolor="#c00000" stroked="f" strokeweight="1pt">
               <v:stroke joinstyle="miter"/>
@@ -6620,6 +7285,119 @@
     </w:lvl>
   </w:abstractNum>
   <w:abstractNum w:abstractNumId="5" w15:restartNumberingAfterBreak="0">
+    <w:nsid w:val="1E6D7844"/>
+    <w:multiLevelType w:val="hybridMultilevel"/>
+    <w:tmpl w:val="23C22F4A"/>
+    <w:lvl w:ilvl="0" w:tplc="040C0001">
+      <w:start w:val="1"/>
+      <w:numFmt w:val="bullet"/>
+      <w:lvlText w:val=""/>
+      <w:lvlJc w:val="left"/>
+      <w:pPr>
+        <w:ind w:left="720" w:hanging="360"/>
+      </w:pPr>
+      <w:rPr>
+        <w:rFonts w:ascii="Symbol" w:hAnsi="Symbol" w:hint="default"/>
+      </w:rPr>
+    </w:lvl>
+    <w:lvl w:ilvl="1" w:tplc="040C0003" w:tentative="1">
+      <w:start w:val="1"/>
+      <w:numFmt w:val="bullet"/>
+      <w:lvlText w:val="o"/>
+      <w:lvlJc w:val="left"/>
+      <w:pPr>
+        <w:ind w:left="1440" w:hanging="360"/>
+      </w:pPr>
+      <w:rPr>
+        <w:rFonts w:ascii="Courier New" w:hAnsi="Courier New" w:cs="Courier New" w:hint="default"/>
+      </w:rPr>
+    </w:lvl>
+    <w:lvl w:ilvl="2" w:tplc="040C0005" w:tentative="1">
+      <w:start w:val="1"/>
+      <w:numFmt w:val="bullet"/>
+      <w:lvlText w:val=""/>
+      <w:lvlJc w:val="left"/>
+      <w:pPr>
+        <w:ind w:left="2160" w:hanging="360"/>
+      </w:pPr>
+      <w:rPr>
+        <w:rFonts w:ascii="Wingdings" w:hAnsi="Wingdings" w:hint="default"/>
+      </w:rPr>
+    </w:lvl>
+    <w:lvl w:ilvl="3" w:tplc="040C0001" w:tentative="1">
+      <w:start w:val="1"/>
+      <w:numFmt w:val="bullet"/>
+      <w:lvlText w:val=""/>
+      <w:lvlJc w:val="left"/>
+      <w:pPr>
+        <w:ind w:left="2880" w:hanging="360"/>
+      </w:pPr>
+      <w:rPr>
+        <w:rFonts w:ascii="Symbol" w:hAnsi="Symbol" w:hint="default"/>
+      </w:rPr>
+    </w:lvl>
+    <w:lvl w:ilvl="4" w:tplc="040C0003" w:tentative="1">
+      <w:start w:val="1"/>
+      <w:numFmt w:val="bullet"/>
+      <w:lvlText w:val="o"/>
+      <w:lvlJc w:val="left"/>
+      <w:pPr>
+        <w:ind w:left="3600" w:hanging="360"/>
+      </w:pPr>
+      <w:rPr>
+        <w:rFonts w:ascii="Courier New" w:hAnsi="Courier New" w:cs="Courier New" w:hint="default"/>
+      </w:rPr>
+    </w:lvl>
+    <w:lvl w:ilvl="5" w:tplc="040C0005" w:tentative="1">
+      <w:start w:val="1"/>
+      <w:numFmt w:val="bullet"/>
+      <w:lvlText w:val=""/>
+      <w:lvlJc w:val="left"/>
+      <w:pPr>
+        <w:ind w:left="4320" w:hanging="360"/>
+      </w:pPr>
+      <w:rPr>
+        <w:rFonts w:ascii="Wingdings" w:hAnsi="Wingdings" w:hint="default"/>
+      </w:rPr>
+    </w:lvl>
+    <w:lvl w:ilvl="6" w:tplc="040C0001" w:tentative="1">
+      <w:start w:val="1"/>
+      <w:numFmt w:val="bullet"/>
+      <w:lvlText w:val=""/>
+      <w:lvlJc w:val="left"/>
+      <w:pPr>
+        <w:ind w:left="5040" w:hanging="360"/>
+      </w:pPr>
+      <w:rPr>
+        <w:rFonts w:ascii="Symbol" w:hAnsi="Symbol" w:hint="default"/>
+      </w:rPr>
+    </w:lvl>
+    <w:lvl w:ilvl="7" w:tplc="040C0003" w:tentative="1">
+      <w:start w:val="1"/>
+      <w:numFmt w:val="bullet"/>
+      <w:lvlText w:val="o"/>
+      <w:lvlJc w:val="left"/>
+      <w:pPr>
+        <w:ind w:left="5760" w:hanging="360"/>
+      </w:pPr>
+      <w:rPr>
+        <w:rFonts w:ascii="Courier New" w:hAnsi="Courier New" w:cs="Courier New" w:hint="default"/>
+      </w:rPr>
+    </w:lvl>
+    <w:lvl w:ilvl="8" w:tplc="040C0005" w:tentative="1">
+      <w:start w:val="1"/>
+      <w:numFmt w:val="bullet"/>
+      <w:lvlText w:val=""/>
+      <w:lvlJc w:val="left"/>
+      <w:pPr>
+        <w:ind w:left="6480" w:hanging="360"/>
+      </w:pPr>
+      <w:rPr>
+        <w:rFonts w:ascii="Wingdings" w:hAnsi="Wingdings" w:hint="default"/>
+      </w:rPr>
+    </w:lvl>
+  </w:abstractNum>
+  <w:abstractNum w:abstractNumId="6" w15:restartNumberingAfterBreak="0">
     <w:nsid w:val="2460211E"/>
     <w:multiLevelType w:val="hybridMultilevel"/>
     <w:tmpl w:val="337C83C2"/>
@@ -6732,7 +7510,7 @@
       </w:rPr>
     </w:lvl>
   </w:abstractNum>
-  <w:abstractNum w:abstractNumId="6" w15:restartNumberingAfterBreak="0">
+  <w:abstractNum w:abstractNumId="7" w15:restartNumberingAfterBreak="0">
     <w:nsid w:val="253F14BB"/>
     <w:multiLevelType w:val="hybridMultilevel"/>
     <w:tmpl w:val="11C2A27C"/>
@@ -6845,7 +7623,7 @@
       </w:rPr>
     </w:lvl>
   </w:abstractNum>
-  <w:abstractNum w:abstractNumId="7" w15:restartNumberingAfterBreak="0">
+  <w:abstractNum w:abstractNumId="8" w15:restartNumberingAfterBreak="0">
     <w:nsid w:val="27FB0A10"/>
     <w:multiLevelType w:val="hybridMultilevel"/>
     <w:tmpl w:val="54024222"/>
@@ -6958,7 +7736,7 @@
       </w:rPr>
     </w:lvl>
   </w:abstractNum>
-  <w:abstractNum w:abstractNumId="8" w15:restartNumberingAfterBreak="0">
+  <w:abstractNum w:abstractNumId="9" w15:restartNumberingAfterBreak="0">
     <w:nsid w:val="2BE64EC9"/>
     <w:multiLevelType w:val="hybridMultilevel"/>
     <w:tmpl w:val="6DCA6F16"/>
@@ -7071,7 +7849,7 @@
       </w:rPr>
     </w:lvl>
   </w:abstractNum>
-  <w:abstractNum w:abstractNumId="9" w15:restartNumberingAfterBreak="0">
+  <w:abstractNum w:abstractNumId="10" w15:restartNumberingAfterBreak="0">
     <w:nsid w:val="2CCD7E7F"/>
     <w:multiLevelType w:val="hybridMultilevel"/>
     <w:tmpl w:val="2D660F82"/>
@@ -7184,7 +7962,7 @@
       </w:rPr>
     </w:lvl>
   </w:abstractNum>
-  <w:abstractNum w:abstractNumId="10" w15:restartNumberingAfterBreak="0">
+  <w:abstractNum w:abstractNumId="11" w15:restartNumberingAfterBreak="0">
     <w:nsid w:val="3A353C72"/>
     <w:multiLevelType w:val="hybridMultilevel"/>
     <w:tmpl w:val="7B6A0B4C"/>
@@ -7273,7 +8051,7 @@
       </w:pPr>
     </w:lvl>
   </w:abstractNum>
-  <w:abstractNum w:abstractNumId="11" w15:restartNumberingAfterBreak="0">
+  <w:abstractNum w:abstractNumId="12" w15:restartNumberingAfterBreak="0">
     <w:nsid w:val="418B2514"/>
     <w:multiLevelType w:val="hybridMultilevel"/>
     <w:tmpl w:val="2766F4D6"/>
@@ -7362,7 +8140,7 @@
       </w:pPr>
     </w:lvl>
   </w:abstractNum>
-  <w:abstractNum w:abstractNumId="12" w15:restartNumberingAfterBreak="0">
+  <w:abstractNum w:abstractNumId="13" w15:restartNumberingAfterBreak="0">
     <w:nsid w:val="4470350A"/>
     <w:multiLevelType w:val="hybridMultilevel"/>
     <w:tmpl w:val="E5F2F7A8"/>
@@ -7475,7 +8253,7 @@
       </w:rPr>
     </w:lvl>
   </w:abstractNum>
-  <w:abstractNum w:abstractNumId="13" w15:restartNumberingAfterBreak="0">
+  <w:abstractNum w:abstractNumId="14" w15:restartNumberingAfterBreak="0">
     <w:nsid w:val="492F5B66"/>
     <w:multiLevelType w:val="hybridMultilevel"/>
     <w:tmpl w:val="40EC0B3C"/>
@@ -7588,7 +8366,7 @@
       </w:rPr>
     </w:lvl>
   </w:abstractNum>
-  <w:abstractNum w:abstractNumId="14" w15:restartNumberingAfterBreak="0">
+  <w:abstractNum w:abstractNumId="15" w15:restartNumberingAfterBreak="0">
     <w:nsid w:val="4A7246BD"/>
     <w:multiLevelType w:val="hybridMultilevel"/>
     <w:tmpl w:val="08089672"/>
@@ -7674,7 +8452,7 @@
       </w:pPr>
     </w:lvl>
   </w:abstractNum>
-  <w:abstractNum w:abstractNumId="15" w15:restartNumberingAfterBreak="0">
+  <w:abstractNum w:abstractNumId="16" w15:restartNumberingAfterBreak="0">
     <w:nsid w:val="4CBC0C35"/>
     <w:multiLevelType w:val="hybridMultilevel"/>
     <w:tmpl w:val="8780E086"/>
@@ -7787,7 +8565,7 @@
       </w:rPr>
     </w:lvl>
   </w:abstractNum>
-  <w:abstractNum w:abstractNumId="16" w15:restartNumberingAfterBreak="0">
+  <w:abstractNum w:abstractNumId="17" w15:restartNumberingAfterBreak="0">
     <w:nsid w:val="4E206B81"/>
     <w:multiLevelType w:val="hybridMultilevel"/>
     <w:tmpl w:val="6820ED26"/>
@@ -7900,7 +8678,7 @@
       </w:rPr>
     </w:lvl>
   </w:abstractNum>
-  <w:abstractNum w:abstractNumId="17" w15:restartNumberingAfterBreak="0">
+  <w:abstractNum w:abstractNumId="18" w15:restartNumberingAfterBreak="0">
     <w:nsid w:val="50BB5F8E"/>
     <w:multiLevelType w:val="hybridMultilevel"/>
     <w:tmpl w:val="14A4526E"/>
@@ -8013,7 +8791,233 @@
       </w:rPr>
     </w:lvl>
   </w:abstractNum>
-  <w:abstractNum w:abstractNumId="18" w15:restartNumberingAfterBreak="0">
+  <w:abstractNum w:abstractNumId="19" w15:restartNumberingAfterBreak="0">
+    <w:nsid w:val="55C778EF"/>
+    <w:multiLevelType w:val="hybridMultilevel"/>
+    <w:tmpl w:val="66C2B286"/>
+    <w:lvl w:ilvl="0" w:tplc="040C0001">
+      <w:start w:val="1"/>
+      <w:numFmt w:val="bullet"/>
+      <w:lvlText w:val=""/>
+      <w:lvlJc w:val="left"/>
+      <w:pPr>
+        <w:ind w:left="720" w:hanging="360"/>
+      </w:pPr>
+      <w:rPr>
+        <w:rFonts w:ascii="Symbol" w:hAnsi="Symbol" w:hint="default"/>
+      </w:rPr>
+    </w:lvl>
+    <w:lvl w:ilvl="1" w:tplc="040C0003">
+      <w:start w:val="1"/>
+      <w:numFmt w:val="bullet"/>
+      <w:lvlText w:val="o"/>
+      <w:lvlJc w:val="left"/>
+      <w:pPr>
+        <w:ind w:left="1440" w:hanging="360"/>
+      </w:pPr>
+      <w:rPr>
+        <w:rFonts w:ascii="Courier New" w:hAnsi="Courier New" w:cs="Courier New" w:hint="default"/>
+      </w:rPr>
+    </w:lvl>
+    <w:lvl w:ilvl="2" w:tplc="040C0005" w:tentative="1">
+      <w:start w:val="1"/>
+      <w:numFmt w:val="bullet"/>
+      <w:lvlText w:val=""/>
+      <w:lvlJc w:val="left"/>
+      <w:pPr>
+        <w:ind w:left="2160" w:hanging="360"/>
+      </w:pPr>
+      <w:rPr>
+        <w:rFonts w:ascii="Wingdings" w:hAnsi="Wingdings" w:hint="default"/>
+      </w:rPr>
+    </w:lvl>
+    <w:lvl w:ilvl="3" w:tplc="040C0001" w:tentative="1">
+      <w:start w:val="1"/>
+      <w:numFmt w:val="bullet"/>
+      <w:lvlText w:val=""/>
+      <w:lvlJc w:val="left"/>
+      <w:pPr>
+        <w:ind w:left="2880" w:hanging="360"/>
+      </w:pPr>
+      <w:rPr>
+        <w:rFonts w:ascii="Symbol" w:hAnsi="Symbol" w:hint="default"/>
+      </w:rPr>
+    </w:lvl>
+    <w:lvl w:ilvl="4" w:tplc="040C0003" w:tentative="1">
+      <w:start w:val="1"/>
+      <w:numFmt w:val="bullet"/>
+      <w:lvlText w:val="o"/>
+      <w:lvlJc w:val="left"/>
+      <w:pPr>
+        <w:ind w:left="3600" w:hanging="360"/>
+      </w:pPr>
+      <w:rPr>
+        <w:rFonts w:ascii="Courier New" w:hAnsi="Courier New" w:cs="Courier New" w:hint="default"/>
+      </w:rPr>
+    </w:lvl>
+    <w:lvl w:ilvl="5" w:tplc="040C0005" w:tentative="1">
+      <w:start w:val="1"/>
+      <w:numFmt w:val="bullet"/>
+      <w:lvlText w:val=""/>
+      <w:lvlJc w:val="left"/>
+      <w:pPr>
+        <w:ind w:left="4320" w:hanging="360"/>
+      </w:pPr>
+      <w:rPr>
+        <w:rFonts w:ascii="Wingdings" w:hAnsi="Wingdings" w:hint="default"/>
+      </w:rPr>
+    </w:lvl>
+    <w:lvl w:ilvl="6" w:tplc="040C0001" w:tentative="1">
+      <w:start w:val="1"/>
+      <w:numFmt w:val="bullet"/>
+      <w:lvlText w:val=""/>
+      <w:lvlJc w:val="left"/>
+      <w:pPr>
+        <w:ind w:left="5040" w:hanging="360"/>
+      </w:pPr>
+      <w:rPr>
+        <w:rFonts w:ascii="Symbol" w:hAnsi="Symbol" w:hint="default"/>
+      </w:rPr>
+    </w:lvl>
+    <w:lvl w:ilvl="7" w:tplc="040C0003" w:tentative="1">
+      <w:start w:val="1"/>
+      <w:numFmt w:val="bullet"/>
+      <w:lvlText w:val="o"/>
+      <w:lvlJc w:val="left"/>
+      <w:pPr>
+        <w:ind w:left="5760" w:hanging="360"/>
+      </w:pPr>
+      <w:rPr>
+        <w:rFonts w:ascii="Courier New" w:hAnsi="Courier New" w:cs="Courier New" w:hint="default"/>
+      </w:rPr>
+    </w:lvl>
+    <w:lvl w:ilvl="8" w:tplc="040C0005" w:tentative="1">
+      <w:start w:val="1"/>
+      <w:numFmt w:val="bullet"/>
+      <w:lvlText w:val=""/>
+      <w:lvlJc w:val="left"/>
+      <w:pPr>
+        <w:ind w:left="6480" w:hanging="360"/>
+      </w:pPr>
+      <w:rPr>
+        <w:rFonts w:ascii="Wingdings" w:hAnsi="Wingdings" w:hint="default"/>
+      </w:rPr>
+    </w:lvl>
+  </w:abstractNum>
+  <w:abstractNum w:abstractNumId="20" w15:restartNumberingAfterBreak="0">
+    <w:nsid w:val="58807789"/>
+    <w:multiLevelType w:val="hybridMultilevel"/>
+    <w:tmpl w:val="33F4A60A"/>
+    <w:lvl w:ilvl="0" w:tplc="040C0001">
+      <w:start w:val="1"/>
+      <w:numFmt w:val="bullet"/>
+      <w:lvlText w:val=""/>
+      <w:lvlJc w:val="left"/>
+      <w:pPr>
+        <w:ind w:left="720" w:hanging="360"/>
+      </w:pPr>
+      <w:rPr>
+        <w:rFonts w:ascii="Symbol" w:hAnsi="Symbol" w:hint="default"/>
+      </w:rPr>
+    </w:lvl>
+    <w:lvl w:ilvl="1" w:tplc="040C0003">
+      <w:start w:val="1"/>
+      <w:numFmt w:val="bullet"/>
+      <w:lvlText w:val="o"/>
+      <w:lvlJc w:val="left"/>
+      <w:pPr>
+        <w:ind w:left="1440" w:hanging="360"/>
+      </w:pPr>
+      <w:rPr>
+        <w:rFonts w:ascii="Courier New" w:hAnsi="Courier New" w:cs="Courier New" w:hint="default"/>
+      </w:rPr>
+    </w:lvl>
+    <w:lvl w:ilvl="2" w:tplc="040C0005" w:tentative="1">
+      <w:start w:val="1"/>
+      <w:numFmt w:val="bullet"/>
+      <w:lvlText w:val=""/>
+      <w:lvlJc w:val="left"/>
+      <w:pPr>
+        <w:ind w:left="2160" w:hanging="360"/>
+      </w:pPr>
+      <w:rPr>
+        <w:rFonts w:ascii="Wingdings" w:hAnsi="Wingdings" w:hint="default"/>
+      </w:rPr>
+    </w:lvl>
+    <w:lvl w:ilvl="3" w:tplc="040C0001" w:tentative="1">
+      <w:start w:val="1"/>
+      <w:numFmt w:val="bullet"/>
+      <w:lvlText w:val=""/>
+      <w:lvlJc w:val="left"/>
+      <w:pPr>
+        <w:ind w:left="2880" w:hanging="360"/>
+      </w:pPr>
+      <w:rPr>
+        <w:rFonts w:ascii="Symbol" w:hAnsi="Symbol" w:hint="default"/>
+      </w:rPr>
+    </w:lvl>
+    <w:lvl w:ilvl="4" w:tplc="040C0003" w:tentative="1">
+      <w:start w:val="1"/>
+      <w:numFmt w:val="bullet"/>
+      <w:lvlText w:val="o"/>
+      <w:lvlJc w:val="left"/>
+      <w:pPr>
+        <w:ind w:left="3600" w:hanging="360"/>
+      </w:pPr>
+      <w:rPr>
+        <w:rFonts w:ascii="Courier New" w:hAnsi="Courier New" w:cs="Courier New" w:hint="default"/>
+      </w:rPr>
+    </w:lvl>
+    <w:lvl w:ilvl="5" w:tplc="040C0005" w:tentative="1">
+      <w:start w:val="1"/>
+      <w:numFmt w:val="bullet"/>
+      <w:lvlText w:val=""/>
+      <w:lvlJc w:val="left"/>
+      <w:pPr>
+        <w:ind w:left="4320" w:hanging="360"/>
+      </w:pPr>
+      <w:rPr>
+        <w:rFonts w:ascii="Wingdings" w:hAnsi="Wingdings" w:hint="default"/>
+      </w:rPr>
+    </w:lvl>
+    <w:lvl w:ilvl="6" w:tplc="040C0001" w:tentative="1">
+      <w:start w:val="1"/>
+      <w:numFmt w:val="bullet"/>
+      <w:lvlText w:val=""/>
+      <w:lvlJc w:val="left"/>
+      <w:pPr>
+        <w:ind w:left="5040" w:hanging="360"/>
+      </w:pPr>
+      <w:rPr>
+        <w:rFonts w:ascii="Symbol" w:hAnsi="Symbol" w:hint="default"/>
+      </w:rPr>
+    </w:lvl>
+    <w:lvl w:ilvl="7" w:tplc="040C0003" w:tentative="1">
+      <w:start w:val="1"/>
+      <w:numFmt w:val="bullet"/>
+      <w:lvlText w:val="o"/>
+      <w:lvlJc w:val="left"/>
+      <w:pPr>
+        <w:ind w:left="5760" w:hanging="360"/>
+      </w:pPr>
+      <w:rPr>
+        <w:rFonts w:ascii="Courier New" w:hAnsi="Courier New" w:cs="Courier New" w:hint="default"/>
+      </w:rPr>
+    </w:lvl>
+    <w:lvl w:ilvl="8" w:tplc="040C0005" w:tentative="1">
+      <w:start w:val="1"/>
+      <w:numFmt w:val="bullet"/>
+      <w:lvlText w:val=""/>
+      <w:lvlJc w:val="left"/>
+      <w:pPr>
+        <w:ind w:left="6480" w:hanging="360"/>
+      </w:pPr>
+      <w:rPr>
+        <w:rFonts w:ascii="Wingdings" w:hAnsi="Wingdings" w:hint="default"/>
+      </w:rPr>
+    </w:lvl>
+  </w:abstractNum>
+  <w:abstractNum w:abstractNumId="21" w15:restartNumberingAfterBreak="0">
     <w:nsid w:val="64CF2873"/>
     <w:multiLevelType w:val="hybridMultilevel"/>
     <w:tmpl w:val="1092FC04"/>
@@ -8102,7 +9106,7 @@
       </w:pPr>
     </w:lvl>
   </w:abstractNum>
-  <w:abstractNum w:abstractNumId="19" w15:restartNumberingAfterBreak="0">
+  <w:abstractNum w:abstractNumId="22" w15:restartNumberingAfterBreak="0">
     <w:nsid w:val="69BA4EEE"/>
     <w:multiLevelType w:val="hybridMultilevel"/>
     <w:tmpl w:val="5642AA22"/>
@@ -8191,7 +9195,120 @@
       </w:pPr>
     </w:lvl>
   </w:abstractNum>
-  <w:abstractNum w:abstractNumId="20" w15:restartNumberingAfterBreak="0">
+  <w:abstractNum w:abstractNumId="23" w15:restartNumberingAfterBreak="0">
+    <w:nsid w:val="6D604959"/>
+    <w:multiLevelType w:val="hybridMultilevel"/>
+    <w:tmpl w:val="4596F8A2"/>
+    <w:lvl w:ilvl="0" w:tplc="040C0001">
+      <w:start w:val="1"/>
+      <w:numFmt w:val="bullet"/>
+      <w:lvlText w:val=""/>
+      <w:lvlJc w:val="left"/>
+      <w:pPr>
+        <w:ind w:left="720" w:hanging="360"/>
+      </w:pPr>
+      <w:rPr>
+        <w:rFonts w:ascii="Symbol" w:hAnsi="Symbol" w:hint="default"/>
+      </w:rPr>
+    </w:lvl>
+    <w:lvl w:ilvl="1" w:tplc="040C0003" w:tentative="1">
+      <w:start w:val="1"/>
+      <w:numFmt w:val="bullet"/>
+      <w:lvlText w:val="o"/>
+      <w:lvlJc w:val="left"/>
+      <w:pPr>
+        <w:ind w:left="1440" w:hanging="360"/>
+      </w:pPr>
+      <w:rPr>
+        <w:rFonts w:ascii="Courier New" w:hAnsi="Courier New" w:cs="Courier New" w:hint="default"/>
+      </w:rPr>
+    </w:lvl>
+    <w:lvl w:ilvl="2" w:tplc="040C0005" w:tentative="1">
+      <w:start w:val="1"/>
+      <w:numFmt w:val="bullet"/>
+      <w:lvlText w:val=""/>
+      <w:lvlJc w:val="left"/>
+      <w:pPr>
+        <w:ind w:left="2160" w:hanging="360"/>
+      </w:pPr>
+      <w:rPr>
+        <w:rFonts w:ascii="Wingdings" w:hAnsi="Wingdings" w:hint="default"/>
+      </w:rPr>
+    </w:lvl>
+    <w:lvl w:ilvl="3" w:tplc="040C0001" w:tentative="1">
+      <w:start w:val="1"/>
+      <w:numFmt w:val="bullet"/>
+      <w:lvlText w:val=""/>
+      <w:lvlJc w:val="left"/>
+      <w:pPr>
+        <w:ind w:left="2880" w:hanging="360"/>
+      </w:pPr>
+      <w:rPr>
+        <w:rFonts w:ascii="Symbol" w:hAnsi="Symbol" w:hint="default"/>
+      </w:rPr>
+    </w:lvl>
+    <w:lvl w:ilvl="4" w:tplc="040C0003" w:tentative="1">
+      <w:start w:val="1"/>
+      <w:numFmt w:val="bullet"/>
+      <w:lvlText w:val="o"/>
+      <w:lvlJc w:val="left"/>
+      <w:pPr>
+        <w:ind w:left="3600" w:hanging="360"/>
+      </w:pPr>
+      <w:rPr>
+        <w:rFonts w:ascii="Courier New" w:hAnsi="Courier New" w:cs="Courier New" w:hint="default"/>
+      </w:rPr>
+    </w:lvl>
+    <w:lvl w:ilvl="5" w:tplc="040C0005" w:tentative="1">
+      <w:start w:val="1"/>
+      <w:numFmt w:val="bullet"/>
+      <w:lvlText w:val=""/>
+      <w:lvlJc w:val="left"/>
+      <w:pPr>
+        <w:ind w:left="4320" w:hanging="360"/>
+      </w:pPr>
+      <w:rPr>
+        <w:rFonts w:ascii="Wingdings" w:hAnsi="Wingdings" w:hint="default"/>
+      </w:rPr>
+    </w:lvl>
+    <w:lvl w:ilvl="6" w:tplc="040C0001" w:tentative="1">
+      <w:start w:val="1"/>
+      <w:numFmt w:val="bullet"/>
+      <w:lvlText w:val=""/>
+      <w:lvlJc w:val="left"/>
+      <w:pPr>
+        <w:ind w:left="5040" w:hanging="360"/>
+      </w:pPr>
+      <w:rPr>
+        <w:rFonts w:ascii="Symbol" w:hAnsi="Symbol" w:hint="default"/>
+      </w:rPr>
+    </w:lvl>
+    <w:lvl w:ilvl="7" w:tplc="040C0003" w:tentative="1">
+      <w:start w:val="1"/>
+      <w:numFmt w:val="bullet"/>
+      <w:lvlText w:val="o"/>
+      <w:lvlJc w:val="left"/>
+      <w:pPr>
+        <w:ind w:left="5760" w:hanging="360"/>
+      </w:pPr>
+      <w:rPr>
+        <w:rFonts w:ascii="Courier New" w:hAnsi="Courier New" w:cs="Courier New" w:hint="default"/>
+      </w:rPr>
+    </w:lvl>
+    <w:lvl w:ilvl="8" w:tplc="040C0005" w:tentative="1">
+      <w:start w:val="1"/>
+      <w:numFmt w:val="bullet"/>
+      <w:lvlText w:val=""/>
+      <w:lvlJc w:val="left"/>
+      <w:pPr>
+        <w:ind w:left="6480" w:hanging="360"/>
+      </w:pPr>
+      <w:rPr>
+        <w:rFonts w:ascii="Wingdings" w:hAnsi="Wingdings" w:hint="default"/>
+      </w:rPr>
+    </w:lvl>
+  </w:abstractNum>
+  <w:abstractNum w:abstractNumId="24" w15:restartNumberingAfterBreak="0">
     <w:nsid w:val="70C33103"/>
     <w:multiLevelType w:val="hybridMultilevel"/>
     <w:tmpl w:val="CE286AC8"/>
@@ -8304,7 +9421,7 @@
       </w:rPr>
     </w:lvl>
   </w:abstractNum>
-  <w:abstractNum w:abstractNumId="21" w15:restartNumberingAfterBreak="0">
+  <w:abstractNum w:abstractNumId="25" w15:restartNumberingAfterBreak="0">
     <w:nsid w:val="70E679A8"/>
     <w:multiLevelType w:val="hybridMultilevel"/>
     <w:tmpl w:val="E88253C4"/>
@@ -8390,7 +9507,7 @@
       </w:pPr>
     </w:lvl>
   </w:abstractNum>
-  <w:abstractNum w:abstractNumId="22" w15:restartNumberingAfterBreak="0">
+  <w:abstractNum w:abstractNumId="26" w15:restartNumberingAfterBreak="0">
     <w:nsid w:val="78F177DE"/>
     <w:multiLevelType w:val="hybridMultilevel"/>
     <w:tmpl w:val="97924E2E"/>
@@ -8503,7 +9620,7 @@
       </w:rPr>
     </w:lvl>
   </w:abstractNum>
-  <w:abstractNum w:abstractNumId="23" w15:restartNumberingAfterBreak="0">
+  <w:abstractNum w:abstractNumId="27" w15:restartNumberingAfterBreak="0">
     <w:nsid w:val="79F03163"/>
     <w:multiLevelType w:val="hybridMultilevel"/>
     <w:tmpl w:val="91BECB10"/>
@@ -8615,7 +9732,7 @@
       </w:rPr>
     </w:lvl>
   </w:abstractNum>
-  <w:abstractNum w:abstractNumId="24" w15:restartNumberingAfterBreak="0">
+  <w:abstractNum w:abstractNumId="28" w15:restartNumberingAfterBreak="0">
     <w:nsid w:val="7BE02143"/>
     <w:multiLevelType w:val="hybridMultilevel"/>
     <w:tmpl w:val="7BC476B8"/>
@@ -8728,7 +9845,7 @@
       </w:rPr>
     </w:lvl>
   </w:abstractNum>
-  <w:abstractNum w:abstractNumId="25" w15:restartNumberingAfterBreak="0">
+  <w:abstractNum w:abstractNumId="29" w15:restartNumberingAfterBreak="0">
     <w:nsid w:val="7D295BFB"/>
     <w:multiLevelType w:val="hybridMultilevel"/>
     <w:tmpl w:val="3FBC8DC2"/>
@@ -8814,7 +9931,7 @@
       </w:pPr>
     </w:lvl>
   </w:abstractNum>
-  <w:abstractNum w:abstractNumId="26" w15:restartNumberingAfterBreak="0">
+  <w:abstractNum w:abstractNumId="30" w15:restartNumberingAfterBreak="0">
     <w:nsid w:val="7FE5592F"/>
     <w:multiLevelType w:val="hybridMultilevel"/>
     <w:tmpl w:val="F7F8AB22"/>
@@ -8928,49 +10045,49 @@
     </w:lvl>
   </w:abstractNum>
   <w:num w:numId="1">
-    <w:abstractNumId w:val="25"/>
+    <w:abstractNumId w:val="29"/>
   </w:num>
   <w:num w:numId="2">
     <w:abstractNumId w:val="0"/>
   </w:num>
   <w:num w:numId="3">
-    <w:abstractNumId w:val="17"/>
+    <w:abstractNumId w:val="18"/>
   </w:num>
   <w:num w:numId="4">
-    <w:abstractNumId w:val="24"/>
+    <w:abstractNumId w:val="28"/>
   </w:num>
   <w:num w:numId="5">
     <w:abstractNumId w:val="4"/>
   </w:num>
   <w:num w:numId="6">
-    <w:abstractNumId w:val="22"/>
+    <w:abstractNumId w:val="26"/>
   </w:num>
   <w:num w:numId="7">
     <w:abstractNumId w:val="2"/>
   </w:num>
   <w:num w:numId="8">
-    <w:abstractNumId w:val="15"/>
+    <w:abstractNumId w:val="16"/>
   </w:num>
   <w:num w:numId="9">
-    <w:abstractNumId w:val="20"/>
+    <w:abstractNumId w:val="24"/>
   </w:num>
   <w:num w:numId="10">
-    <w:abstractNumId w:val="21"/>
+    <w:abstractNumId w:val="25"/>
   </w:num>
   <w:num w:numId="11">
-    <w:abstractNumId w:val="6"/>
+    <w:abstractNumId w:val="7"/>
   </w:num>
   <w:num w:numId="12">
-    <w:abstractNumId w:val="26"/>
+    <w:abstractNumId w:val="30"/>
   </w:num>
   <w:num w:numId="13">
-    <w:abstractNumId w:val="12"/>
+    <w:abstractNumId w:val="13"/>
   </w:num>
   <w:num w:numId="14">
-    <w:abstractNumId w:val="16"/>
+    <w:abstractNumId w:val="17"/>
   </w:num>
   <w:num w:numId="15">
-    <w:abstractNumId w:val="19"/>
+    <w:abstractNumId w:val="22"/>
   </w:num>
   <w:num w:numId="16">
     <w:abstractNumId w:val="1"/>
@@ -8979,33 +10096,45 @@
     <w:abstractNumId w:val="3"/>
   </w:num>
   <w:num w:numId="18">
-    <w:abstractNumId w:val="7"/>
+    <w:abstractNumId w:val="8"/>
   </w:num>
   <w:num w:numId="19">
-    <w:abstractNumId w:val="8"/>
+    <w:abstractNumId w:val="9"/>
   </w:num>
   <w:num w:numId="20">
-    <w:abstractNumId w:val="18"/>
+    <w:abstractNumId w:val="21"/>
   </w:num>
   <w:num w:numId="21">
+    <w:abstractNumId w:val="12"/>
+  </w:num>
+  <w:num w:numId="22">
     <w:abstractNumId w:val="11"/>
   </w:num>
-  <w:num w:numId="22">
+  <w:num w:numId="23">
+    <w:abstractNumId w:val="27"/>
+  </w:num>
+  <w:num w:numId="24">
+    <w:abstractNumId w:val="15"/>
+  </w:num>
+  <w:num w:numId="25">
     <w:abstractNumId w:val="10"/>
   </w:num>
-  <w:num w:numId="23">
+  <w:num w:numId="26">
+    <w:abstractNumId w:val="14"/>
+  </w:num>
+  <w:num w:numId="27">
+    <w:abstractNumId w:val="6"/>
+  </w:num>
+  <w:num w:numId="28">
+    <w:abstractNumId w:val="19"/>
+  </w:num>
+  <w:num w:numId="29">
     <w:abstractNumId w:val="23"/>
   </w:num>
-  <w:num w:numId="24">
-    <w:abstractNumId w:val="14"/>
+  <w:num w:numId="30">
+    <w:abstractNumId w:val="20"/>
   </w:num>
-  <w:num w:numId="25">
-    <w:abstractNumId w:val="9"/>
-  </w:num>
-  <w:num w:numId="26">
-    <w:abstractNumId w:val="13"/>
-  </w:num>
-  <w:num w:numId="27">
+  <w:num w:numId="31">
     <w:abstractNumId w:val="5"/>
   </w:num>
 </w:numbering>
@@ -9904,7 +11033,7 @@
 </file>
 
 <file path=customXml/itemProps1.xml><?xml version="1.0" encoding="utf-8"?>
-<ds:datastoreItem xmlns:ds="http://schemas.openxmlformats.org/officeDocument/2006/customXml" ds:itemID="{6039F8F3-1B06-4643-853F-63492BDBE97D}">
+<ds:datastoreItem xmlns:ds="http://schemas.openxmlformats.org/officeDocument/2006/customXml" ds:itemID="{B203A54A-2C9A-4707-912E-E6856B238E8A}">
   <ds:schemaRefs>
     <ds:schemaRef ds:uri="http://schemas.openxmlformats.org/officeDocument/2006/bibliography"/>
   </ds:schemaRefs>

</xml_diff>